<commit_message>
Adjusted the images for ppt slides
</commit_message>
<xml_diff>
--- a/documents/Tableau Story/BQ1 - Tableau Story.docx
+++ b/documents/Tableau Story/BQ1 - Tableau Story.docx
@@ -23,31 +23,7 @@
           <w:color w:val="222222"/>
           <w:shd w:val="clear" w:color="auto" w:fill="FFFFFF"/>
         </w:rPr>
-        <w:t>BQ</w:t>
-      </w:r>
-      <w:r>
-        <w:rPr>
-          <w:rFonts w:ascii="Tahoma" w:hAnsi="Tahoma" w:cs="Tahoma"/>
-          <w:color w:val="222222"/>
-          <w:shd w:val="clear" w:color="auto" w:fill="FFFFFF"/>
-        </w:rPr>
-        <w:t>1</w:t>
-      </w:r>
-      <w:r>
-        <w:rPr>
-          <w:rFonts w:ascii="Tahoma" w:hAnsi="Tahoma" w:cs="Tahoma"/>
-          <w:color w:val="222222"/>
-          <w:shd w:val="clear" w:color="auto" w:fill="FFFFFF"/>
-        </w:rPr>
-        <w:t>:</w:t>
-      </w:r>
-      <w:r>
-        <w:rPr>
-          <w:rFonts w:ascii="Tahoma" w:hAnsi="Tahoma" w:cs="Tahoma"/>
-          <w:color w:val="222222"/>
-          <w:shd w:val="clear" w:color="auto" w:fill="FFFFFF"/>
-        </w:rPr>
-        <w:t xml:space="preserve"> </w:t>
+        <w:t xml:space="preserve">BQ1: </w:t>
       </w:r>
       <w:r>
         <w:rPr>
@@ -81,8 +57,6 @@
         </w:rPr>
         <w:t xml:space="preserve"> in the UK between Mar-2019 and Feb-2020.</w:t>
       </w:r>
-      <w:bookmarkStart w:id="0" w:name="_GoBack"/>
-      <w:bookmarkEnd w:id="0"/>
     </w:p>
     <w:p>
       <w:r>
@@ -90,9 +64,9 @@
           <w:noProof/>
         </w:rPr>
         <w:drawing>
-          <wp:inline distT="0" distB="0" distL="0" distR="0" wp14:anchorId="2CD917F6" wp14:editId="06328ED3">
-            <wp:extent cx="5943600" cy="4754245"/>
-            <wp:effectExtent l="0" t="0" r="0" b="8255"/>
+          <wp:inline distT="0" distB="0" distL="0" distR="0" wp14:anchorId="2CD917F6" wp14:editId="68FF57EA">
+            <wp:extent cx="5753100" cy="4404360"/>
+            <wp:effectExtent l="0" t="0" r="0" b="0"/>
             <wp:docPr id="1" name="Picture 1"/>
             <wp:cNvGraphicFramePr>
               <a:graphicFrameLocks xmlns:a="http://schemas.openxmlformats.org/drawingml/2006/main" noChangeAspect="1"/>
@@ -104,20 +78,27 @@
                     <pic:cNvPr id="1" name=""/>
                     <pic:cNvPicPr/>
                   </pic:nvPicPr>
-                  <pic:blipFill>
+                  <pic:blipFill rotWithShape="1">
                     <a:blip r:embed="rId10"/>
-                    <a:stretch>
-                      <a:fillRect/>
-                    </a:stretch>
+                    <a:srcRect l="1795" r="1410" b="7359"/>
+                    <a:stretch/>
                   </pic:blipFill>
-                  <pic:spPr>
+                  <pic:spPr bwMode="auto">
                     <a:xfrm>
                       <a:off x="0" y="0"/>
-                      <a:ext cx="5943600" cy="4754245"/>
+                      <a:ext cx="5753100" cy="4404360"/>
                     </a:xfrm>
                     <a:prstGeom prst="rect">
                       <a:avLst/>
                     </a:prstGeom>
+                    <a:ln>
+                      <a:noFill/>
+                    </a:ln>
+                    <a:extLst>
+                      <a:ext uri="{53640926-AAD7-44D8-BBD7-CCE9431645EC}">
+                        <a14:shadowObscured xmlns:a14="http://schemas.microsoft.com/office/drawing/2010/main"/>
+                      </a:ext>
+                    </a:extLst>
                   </pic:spPr>
                 </pic:pic>
               </a:graphicData>
@@ -127,6 +108,7 @@
       </w:r>
     </w:p>
     <w:p>
+      <w:bookmarkStart w:id="0" w:name="_GoBack"/>
       <w:r>
         <w:rPr>
           <w:noProof/>
@@ -168,6 +150,7 @@
           </wp:inline>
         </w:drawing>
       </w:r>
+      <w:bookmarkEnd w:id="0"/>
     </w:p>
     <w:p>
       <w:r>
@@ -1104,6 +1087,15 @@
 </file>
 
 <file path=customXml/item1.xml><?xml version="1.0" encoding="utf-8"?>
+<?mso-contentType ?>
+<FormTemplates xmlns="http://schemas.microsoft.com/sharepoint/v3/contenttype/forms">
+  <Display>DocumentLibraryForm</Display>
+  <Edit>DocumentLibraryForm</Edit>
+  <New>DocumentLibraryForm</New>
+</FormTemplates>
+</file>
+
+<file path=customXml/item2.xml><?xml version="1.0" encoding="utf-8"?>
 <ct:contentTypeSchema xmlns:ct="http://schemas.microsoft.com/office/2006/metadata/contentType" xmlns:ma="http://schemas.microsoft.com/office/2006/metadata/properties/metaAttributes" ct:_="" ma:_="" ma:contentTypeName="Document" ma:contentTypeID="0x010100E3CC4F4B59BFF6458946AA999E959D1F" ma:contentTypeVersion="12" ma:contentTypeDescription="Create a new document." ma:contentTypeScope="" ma:versionID="8df84426bc2040552054c2b66958d37c">
   <xsd:schema xmlns:xsd="http://www.w3.org/2001/XMLSchema" xmlns:xs="http://www.w3.org/2001/XMLSchema" xmlns:p="http://schemas.microsoft.com/office/2006/metadata/properties" xmlns:ns3="26a088a5-642d-441c-b4f3-b091af9fae5a" xmlns:ns4="bfbd865d-751c-453d-8c60-f815b5971ee5" targetNamespace="http://schemas.microsoft.com/office/2006/metadata/properties" ma:root="true" ma:fieldsID="1d18274f6acbebd49f48e32a28dbfad1" ns3:_="" ns4:_="">
     <xsd:import namespace="26a088a5-642d-441c-b4f3-b091af9fae5a"/>
@@ -1320,15 +1312,6 @@
 </ct:contentTypeSchema>
 </file>
 
-<file path=customXml/item2.xml><?xml version="1.0" encoding="utf-8"?>
-<?mso-contentType ?>
-<FormTemplates xmlns="http://schemas.microsoft.com/sharepoint/v3/contenttype/forms">
-  <Display>DocumentLibraryForm</Display>
-  <Edit>DocumentLibraryForm</Edit>
-  <New>DocumentLibraryForm</New>
-</FormTemplates>
-</file>
-
 <file path=customXml/item3.xml><?xml version="1.0" encoding="utf-8"?>
 <p:properties xmlns:p="http://schemas.microsoft.com/office/2006/metadata/properties" xmlns:xsi="http://www.w3.org/2001/XMLSchema-instance" xmlns:pc="http://schemas.microsoft.com/office/infopath/2007/PartnerControls">
   <documentManagement/>
@@ -1336,6 +1319,14 @@
 </file>
 
 <file path=customXml/itemProps1.xml><?xml version="1.0" encoding="utf-8"?>
+<ds:datastoreItem xmlns:ds="http://schemas.openxmlformats.org/officeDocument/2006/customXml" ds:itemID="{338F9A0B-C2F0-4F80-BBC7-AABCC197903C}">
+  <ds:schemaRefs>
+    <ds:schemaRef ds:uri="http://schemas.microsoft.com/sharepoint/v3/contenttype/forms"/>
+  </ds:schemaRefs>
+</ds:datastoreItem>
+</file>
+
+<file path=customXml/itemProps2.xml><?xml version="1.0" encoding="utf-8"?>
 <ds:datastoreItem xmlns:ds="http://schemas.openxmlformats.org/officeDocument/2006/customXml" ds:itemID="{F87B5DED-374A-4CB6-B4EC-95155405B3C2}">
   <ds:schemaRefs>
     <ds:schemaRef ds:uri="http://schemas.microsoft.com/office/2006/metadata/contentType"/>
@@ -1354,27 +1345,11 @@
 </ds:datastoreItem>
 </file>
 
-<file path=customXml/itemProps2.xml><?xml version="1.0" encoding="utf-8"?>
-<ds:datastoreItem xmlns:ds="http://schemas.openxmlformats.org/officeDocument/2006/customXml" ds:itemID="{338F9A0B-C2F0-4F80-BBC7-AABCC197903C}">
-  <ds:schemaRefs>
-    <ds:schemaRef ds:uri="http://schemas.microsoft.com/sharepoint/v3/contenttype/forms"/>
-  </ds:schemaRefs>
-</ds:datastoreItem>
-</file>
-
 <file path=customXml/itemProps3.xml><?xml version="1.0" encoding="utf-8"?>
 <ds:datastoreItem xmlns:ds="http://schemas.openxmlformats.org/officeDocument/2006/customXml" ds:itemID="{078EF35E-D6FF-4B0E-B1A5-BD9F4ACD9B7F}">
   <ds:schemaRefs>
-    <ds:schemaRef ds:uri="http://schemas.openxmlformats.org/package/2006/metadata/core-properties"/>
-    <ds:schemaRef ds:uri="http://schemas.microsoft.com/office/2006/documentManagement/types"/>
     <ds:schemaRef ds:uri="http://schemas.microsoft.com/office/2006/metadata/properties"/>
-    <ds:schemaRef ds:uri="bfbd865d-751c-453d-8c60-f815b5971ee5"/>
-    <ds:schemaRef ds:uri="http://purl.org/dc/dcmitype/"/>
-    <ds:schemaRef ds:uri="http://www.w3.org/XML/1998/namespace"/>
-    <ds:schemaRef ds:uri="http://purl.org/dc/elements/1.1/"/>
-    <ds:schemaRef ds:uri="26a088a5-642d-441c-b4f3-b091af9fae5a"/>
     <ds:schemaRef ds:uri="http://schemas.microsoft.com/office/infopath/2007/PartnerControls"/>
-    <ds:schemaRef ds:uri="http://purl.org/dc/terms/"/>
   </ds:schemaRefs>
 </ds:datastoreItem>
 </file>
</xml_diff>